<commit_message>
update type operators examples
</commit_message>
<xml_diff>
--- a/5-JavaScript/documents/class-02-Expressions-Operators.docx
+++ b/5-JavaScript/documents/class-02-Expressions-Operators.docx
@@ -2886,22 +2886,26 @@
         <w:spacing w:after="0" w:line="285" w:lineRule="atLeast"/>
         <w:rPr>
           <w:rFonts w:ascii="Arial" w:eastAsia="Times New Roman" w:hAnsi="Arial" w:cs="Arial"/>
-          <w:color w:val="D4D4D4"/>
-          <w:sz w:val="21"/>
-          <w:szCs w:val="21"/>
-          <w:lang w:eastAsia="pt-BR"/>
-        </w:rPr>
-      </w:pPr>
-      <w:r>
-        <w:rPr>
-          <w:rFonts w:ascii="Arial" w:hAnsi="Arial" w:cs="Arial"/>
-        </w:rPr>
-        <w:t xml:space="preserve">        </w:t>
+          <w:color w:val="9CDCFE"/>
+          <w:sz w:val="21"/>
+          <w:szCs w:val="21"/>
+          <w:lang w:eastAsia="pt-BR"/>
+        </w:rPr>
+      </w:pPr>
+      <w:r>
+        <w:rPr>
+          <w:rFonts w:ascii="Consolas" w:eastAsia="Times New Roman" w:hAnsi="Consolas" w:cs="Times New Roman"/>
+          <w:color w:val="569CD6"/>
+          <w:sz w:val="21"/>
+          <w:szCs w:val="21"/>
+          <w:lang w:eastAsia="pt-BR"/>
+        </w:rPr>
+        <w:t xml:space="preserve">    </w:t>
       </w:r>
       <w:proofErr w:type="spellStart"/>
       <w:r>
         <w:rPr>
-          <w:rFonts w:ascii="Arial" w:eastAsia="Times New Roman" w:hAnsi="Arial" w:cs="Arial"/>
+          <w:rFonts w:ascii="Consolas" w:eastAsia="Times New Roman" w:hAnsi="Consolas" w:cs="Times New Roman"/>
           <w:color w:val="569CD6"/>
           <w:sz w:val="21"/>
           <w:szCs w:val="21"/>
@@ -2912,7 +2916,7 @@
       <w:proofErr w:type="spellEnd"/>
       <w:r>
         <w:rPr>
-          <w:rFonts w:ascii="Arial" w:eastAsia="Times New Roman" w:hAnsi="Arial" w:cs="Arial"/>
+          <w:rFonts w:ascii="Consolas" w:eastAsia="Times New Roman" w:hAnsi="Consolas" w:cs="Times New Roman"/>
           <w:color w:val="D4D4D4"/>
           <w:sz w:val="21"/>
           <w:szCs w:val="21"/>
@@ -2923,18 +2927,18 @@
       <w:proofErr w:type="spellStart"/>
       <w:r>
         <w:rPr>
-          <w:rFonts w:ascii="Arial" w:eastAsia="Times New Roman" w:hAnsi="Arial" w:cs="Arial"/>
+          <w:rFonts w:ascii="Consolas" w:eastAsia="Times New Roman" w:hAnsi="Consolas" w:cs="Times New Roman"/>
           <w:color w:val="9CDCFE"/>
           <w:sz w:val="21"/>
           <w:szCs w:val="21"/>
           <w:lang w:eastAsia="pt-BR"/>
         </w:rPr>
-        <w:t>economizarDinheiro</w:t>
+        <w:t>creditCard</w:t>
       </w:r>
       <w:proofErr w:type="spellEnd"/>
       <w:r>
         <w:rPr>
-          <w:rFonts w:ascii="Arial" w:eastAsia="Times New Roman" w:hAnsi="Arial" w:cs="Arial"/>
+          <w:rFonts w:ascii="Consolas" w:eastAsia="Times New Roman" w:hAnsi="Consolas" w:cs="Times New Roman"/>
           <w:color w:val="D4D4D4"/>
           <w:sz w:val="21"/>
           <w:szCs w:val="21"/>
@@ -2945,7 +2949,7 @@
       <w:proofErr w:type="spellStart"/>
       <w:r>
         <w:rPr>
-          <w:rFonts w:ascii="Arial" w:eastAsia="Times New Roman" w:hAnsi="Arial" w:cs="Arial"/>
+          <w:rFonts w:ascii="Consolas" w:eastAsia="Times New Roman" w:hAnsi="Consolas" w:cs="Times New Roman"/>
           <w:color w:val="569CD6"/>
           <w:sz w:val="21"/>
           <w:szCs w:val="21"/>
@@ -2954,33 +2958,43 @@
         <w:t>true</w:t>
       </w:r>
       <w:proofErr w:type="spellEnd"/>
+      <w:r>
+        <w:rPr>
+          <w:rFonts w:ascii="Consolas" w:eastAsia="Times New Roman" w:hAnsi="Consolas" w:cs="Times New Roman"/>
+          <w:color w:val="D4D4D4"/>
+          <w:sz w:val="21"/>
+          <w:szCs w:val="21"/>
+          <w:lang w:eastAsia="pt-BR"/>
+        </w:rPr>
+        <w:t>;</w:t>
+      </w:r>
     </w:p>
     <w:p>
       <w:pPr>
         <w:shd w:val="clear" w:color="auto" w:fill="1E1E1E"/>
         <w:spacing w:after="0" w:line="285" w:lineRule="atLeast"/>
         <w:rPr>
-          <w:rFonts w:ascii="Arial" w:eastAsia="Times New Roman" w:hAnsi="Arial" w:cs="Arial"/>
-          <w:color w:val="D4D4D4"/>
-          <w:sz w:val="21"/>
-          <w:szCs w:val="21"/>
-          <w:lang w:eastAsia="pt-BR"/>
-        </w:rPr>
-      </w:pPr>
-      <w:r>
-        <w:rPr>
-          <w:rFonts w:ascii="Arial" w:eastAsia="Times New Roman" w:hAnsi="Arial" w:cs="Arial"/>
-          <w:color w:val="D4D4D4"/>
-          <w:sz w:val="21"/>
-          <w:szCs w:val="21"/>
-          <w:lang w:eastAsia="pt-BR"/>
-        </w:rPr>
-        <w:t xml:space="preserve">        </w:t>
+          <w:rFonts w:ascii="Consolas" w:eastAsia="Times New Roman" w:hAnsi="Consolas" w:cs="Times New Roman"/>
+          <w:color w:val="D4D4D4"/>
+          <w:sz w:val="21"/>
+          <w:szCs w:val="21"/>
+          <w:lang w:eastAsia="pt-BR"/>
+        </w:rPr>
+      </w:pPr>
+      <w:r>
+        <w:rPr>
+          <w:rFonts w:ascii="Consolas" w:eastAsia="Times New Roman" w:hAnsi="Consolas" w:cs="Times New Roman"/>
+          <w:color w:val="569CD6"/>
+          <w:sz w:val="21"/>
+          <w:szCs w:val="21"/>
+          <w:lang w:eastAsia="pt-BR"/>
+        </w:rPr>
+        <w:t xml:space="preserve">    </w:t>
       </w:r>
       <w:proofErr w:type="spellStart"/>
       <w:r>
         <w:rPr>
-          <w:rFonts w:ascii="Arial" w:eastAsia="Times New Roman" w:hAnsi="Arial" w:cs="Arial"/>
+          <w:rFonts w:ascii="Consolas" w:eastAsia="Times New Roman" w:hAnsi="Consolas" w:cs="Times New Roman"/>
           <w:color w:val="569CD6"/>
           <w:sz w:val="21"/>
           <w:szCs w:val="21"/>
@@ -2991,7 +3005,7 @@
       <w:proofErr w:type="spellEnd"/>
       <w:r>
         <w:rPr>
-          <w:rFonts w:ascii="Arial" w:eastAsia="Times New Roman" w:hAnsi="Arial" w:cs="Arial"/>
+          <w:rFonts w:ascii="Consolas" w:eastAsia="Times New Roman" w:hAnsi="Consolas" w:cs="Times New Roman"/>
           <w:color w:val="D4D4D4"/>
           <w:sz w:val="21"/>
           <w:szCs w:val="21"/>
@@ -3002,18 +3016,18 @@
       <w:proofErr w:type="spellStart"/>
       <w:r>
         <w:rPr>
-          <w:rFonts w:ascii="Arial" w:eastAsia="Times New Roman" w:hAnsi="Arial" w:cs="Arial"/>
+          <w:rFonts w:ascii="Consolas" w:eastAsia="Times New Roman" w:hAnsi="Consolas" w:cs="Times New Roman"/>
           <w:color w:val="9CDCFE"/>
           <w:sz w:val="21"/>
           <w:szCs w:val="21"/>
           <w:lang w:eastAsia="pt-BR"/>
         </w:rPr>
-        <w:t>juntarDinheiro</w:t>
+        <w:t>hasCredit</w:t>
       </w:r>
       <w:proofErr w:type="spellEnd"/>
       <w:r>
         <w:rPr>
-          <w:rFonts w:ascii="Arial" w:eastAsia="Times New Roman" w:hAnsi="Arial" w:cs="Arial"/>
+          <w:rFonts w:ascii="Consolas" w:eastAsia="Times New Roman" w:hAnsi="Consolas" w:cs="Times New Roman"/>
           <w:color w:val="D4D4D4"/>
           <w:sz w:val="21"/>
           <w:szCs w:val="21"/>
@@ -3024,7 +3038,7 @@
       <w:proofErr w:type="spellStart"/>
       <w:r>
         <w:rPr>
-          <w:rFonts w:ascii="Arial" w:eastAsia="Times New Roman" w:hAnsi="Arial" w:cs="Arial"/>
+          <w:rFonts w:ascii="Consolas" w:eastAsia="Times New Roman" w:hAnsi="Consolas" w:cs="Times New Roman"/>
           <w:color w:val="569CD6"/>
           <w:sz w:val="21"/>
           <w:szCs w:val="21"/>
@@ -3033,66 +3047,176 @@
         <w:t>true</w:t>
       </w:r>
       <w:proofErr w:type="spellEnd"/>
+      <w:r>
+        <w:rPr>
+          <w:rFonts w:ascii="Consolas" w:eastAsia="Times New Roman" w:hAnsi="Consolas" w:cs="Times New Roman"/>
+          <w:color w:val="D4D4D4"/>
+          <w:sz w:val="21"/>
+          <w:szCs w:val="21"/>
+          <w:lang w:eastAsia="pt-BR"/>
+        </w:rPr>
+        <w:t>;</w:t>
+      </w:r>
     </w:p>
     <w:p>
       <w:pPr>
         <w:shd w:val="clear" w:color="auto" w:fill="1E1E1E"/>
         <w:spacing w:after="0" w:line="285" w:lineRule="atLeast"/>
         <w:rPr>
-          <w:rFonts w:ascii="Arial" w:eastAsia="Times New Roman" w:hAnsi="Arial" w:cs="Arial"/>
-          <w:color w:val="D4D4D4"/>
-          <w:sz w:val="21"/>
-          <w:szCs w:val="21"/>
-          <w:lang w:eastAsia="pt-BR"/>
-        </w:rPr>
-      </w:pPr>
-      <w:r>
-        <w:rPr>
-          <w:rFonts w:ascii="Arial" w:eastAsia="Times New Roman" w:hAnsi="Arial" w:cs="Arial"/>
-          <w:color w:val="D4D4D4"/>
-          <w:sz w:val="21"/>
-          <w:szCs w:val="21"/>
-          <w:lang w:eastAsia="pt-BR"/>
-        </w:rPr>
-        <w:t xml:space="preserve">        </w:t>
-      </w:r>
+          <w:rFonts w:ascii="Consolas" w:eastAsia="Times New Roman" w:hAnsi="Consolas" w:cs="Times New Roman"/>
+          <w:color w:val="D4D4D4"/>
+          <w:sz w:val="21"/>
+          <w:szCs w:val="21"/>
+          <w:lang w:eastAsia="pt-BR"/>
+        </w:rPr>
+      </w:pPr>
     </w:p>
     <w:p>
       <w:pPr>
         <w:shd w:val="clear" w:color="auto" w:fill="1E1E1E"/>
         <w:spacing w:after="0" w:line="285" w:lineRule="atLeast"/>
         <w:rPr>
-          <w:rFonts w:ascii="Arial" w:eastAsia="Times New Roman" w:hAnsi="Arial" w:cs="Arial"/>
-          <w:color w:val="D4D4D4"/>
-          <w:sz w:val="21"/>
-          <w:szCs w:val="21"/>
-          <w:lang w:eastAsia="pt-BR"/>
-        </w:rPr>
-      </w:pPr>
-      <w:r>
-        <w:rPr>
-          <w:rFonts w:ascii="Arial" w:eastAsia="Times New Roman" w:hAnsi="Arial" w:cs="Arial"/>
-          <w:color w:val="D4D4D4"/>
-          <w:sz w:val="21"/>
-          <w:szCs w:val="21"/>
-          <w:lang w:eastAsia="pt-BR"/>
-        </w:rPr>
-        <w:t xml:space="preserve">        </w:t>
+          <w:rFonts w:ascii="Consolas" w:eastAsia="Times New Roman" w:hAnsi="Consolas" w:cs="Times New Roman"/>
+          <w:color w:val="D4D4D4"/>
+          <w:sz w:val="21"/>
+          <w:szCs w:val="21"/>
+          <w:lang w:eastAsia="pt-BR"/>
+        </w:rPr>
+      </w:pPr>
+      <w:r>
+        <w:rPr>
+          <w:rFonts w:ascii="Consolas" w:eastAsia="Times New Roman" w:hAnsi="Consolas" w:cs="Times New Roman"/>
+          <w:color w:val="9CDCFE"/>
+          <w:sz w:val="21"/>
+          <w:szCs w:val="21"/>
+          <w:lang w:eastAsia="pt-BR"/>
+        </w:rPr>
+        <w:t xml:space="preserve">    </w:t>
+      </w:r>
+      <w:r>
+        <w:rPr>
+          <w:rFonts w:ascii="Consolas" w:eastAsia="Times New Roman" w:hAnsi="Consolas" w:cs="Times New Roman"/>
+          <w:color w:val="9CDCFE"/>
+          <w:sz w:val="21"/>
+          <w:szCs w:val="21"/>
+          <w:lang w:eastAsia="pt-BR"/>
+        </w:rPr>
+        <w:t>console</w:t>
+      </w:r>
+      <w:r>
+        <w:rPr>
+          <w:rFonts w:ascii="Consolas" w:eastAsia="Times New Roman" w:hAnsi="Consolas" w:cs="Times New Roman"/>
+          <w:color w:val="D4D4D4"/>
+          <w:sz w:val="21"/>
+          <w:szCs w:val="21"/>
+          <w:lang w:eastAsia="pt-BR"/>
+        </w:rPr>
+        <w:t>.</w:t>
+      </w:r>
+      <w:r>
+        <w:rPr>
+          <w:rFonts w:ascii="Consolas" w:eastAsia="Times New Roman" w:hAnsi="Consolas" w:cs="Times New Roman"/>
+          <w:color w:val="DCDCAA"/>
+          <w:sz w:val="21"/>
+          <w:szCs w:val="21"/>
+          <w:lang w:eastAsia="pt-BR"/>
+        </w:rPr>
+        <w:t>log</w:t>
       </w:r>
       <w:proofErr w:type="gramStart"/>
       <w:r>
         <w:rPr>
-          <w:rFonts w:ascii="Arial" w:eastAsia="Times New Roman" w:hAnsi="Arial" w:cs="Arial"/>
+          <w:rFonts w:ascii="Consolas" w:eastAsia="Times New Roman" w:hAnsi="Consolas" w:cs="Times New Roman"/>
+          <w:color w:val="D4D4D4"/>
+          <w:sz w:val="21"/>
+          <w:szCs w:val="21"/>
+          <w:lang w:eastAsia="pt-BR"/>
+        </w:rPr>
+        <w:t>(!</w:t>
+      </w:r>
+      <w:proofErr w:type="spellStart"/>
+      <w:r>
+        <w:rPr>
+          <w:rFonts w:ascii="Consolas" w:eastAsia="Times New Roman" w:hAnsi="Consolas" w:cs="Times New Roman"/>
           <w:color w:val="9CDCFE"/>
           <w:sz w:val="21"/>
           <w:szCs w:val="21"/>
           <w:lang w:eastAsia="pt-BR"/>
         </w:rPr>
+        <w:t>creditCard</w:t>
+      </w:r>
+      <w:proofErr w:type="spellEnd"/>
+      <w:proofErr w:type="gramEnd"/>
+      <w:r>
+        <w:rPr>
+          <w:rFonts w:ascii="Consolas" w:eastAsia="Times New Roman" w:hAnsi="Consolas" w:cs="Times New Roman"/>
+          <w:color w:val="D4D4D4"/>
+          <w:sz w:val="21"/>
+          <w:szCs w:val="21"/>
+          <w:lang w:eastAsia="pt-BR"/>
+        </w:rPr>
+        <w:t>);</w:t>
+      </w:r>
+    </w:p>
+    <w:p>
+      <w:pPr>
+        <w:shd w:val="clear" w:color="auto" w:fill="1E1E1E"/>
+        <w:spacing w:after="0" w:line="285" w:lineRule="atLeast"/>
+        <w:rPr>
+          <w:rFonts w:ascii="Consolas" w:eastAsia="Times New Roman" w:hAnsi="Consolas" w:cs="Times New Roman"/>
+          <w:color w:val="D4D4D4"/>
+          <w:sz w:val="21"/>
+          <w:szCs w:val="21"/>
+          <w:lang w:eastAsia="pt-BR"/>
+        </w:rPr>
+      </w:pPr>
+      <w:r>
+        <w:rPr>
+          <w:rFonts w:ascii="Consolas" w:eastAsia="Times New Roman" w:hAnsi="Consolas" w:cs="Times New Roman"/>
+          <w:color w:val="D4D4D4"/>
+          <w:sz w:val="21"/>
+          <w:szCs w:val="21"/>
+          <w:lang w:eastAsia="pt-BR"/>
+        </w:rPr>
+        <w:t xml:space="preserve">    </w:t>
+      </w:r>
+    </w:p>
+    <w:p>
+      <w:pPr>
+        <w:shd w:val="clear" w:color="auto" w:fill="1E1E1E"/>
+        <w:spacing w:after="0" w:line="285" w:lineRule="atLeast"/>
+        <w:rPr>
+          <w:rFonts w:ascii="Consolas" w:eastAsia="Times New Roman" w:hAnsi="Consolas" w:cs="Times New Roman"/>
+          <w:color w:val="D4D4D4"/>
+          <w:sz w:val="21"/>
+          <w:szCs w:val="21"/>
+          <w:lang w:eastAsia="pt-BR"/>
+        </w:rPr>
+      </w:pPr>
+      <w:r>
+        <w:rPr>
+          <w:rFonts w:ascii="Consolas" w:eastAsia="Times New Roman" w:hAnsi="Consolas" w:cs="Times New Roman"/>
+          <w:color w:val="D4D4D4"/>
+          <w:sz w:val="21"/>
+          <w:szCs w:val="21"/>
+          <w:lang w:eastAsia="pt-BR"/>
+        </w:rPr>
+        <w:t xml:space="preserve">    </w:t>
+      </w:r>
+      <w:proofErr w:type="gramStart"/>
+      <w:r>
+        <w:rPr>
+          <w:rFonts w:ascii="Consolas" w:eastAsia="Times New Roman" w:hAnsi="Consolas" w:cs="Times New Roman"/>
+          <w:color w:val="9CDCFE"/>
+          <w:sz w:val="21"/>
+          <w:szCs w:val="21"/>
+          <w:lang w:eastAsia="pt-BR"/>
+        </w:rPr>
         <w:t>console</w:t>
       </w:r>
       <w:r>
         <w:rPr>
-          <w:rFonts w:ascii="Arial" w:eastAsia="Times New Roman" w:hAnsi="Arial" w:cs="Arial"/>
+          <w:rFonts w:ascii="Consolas" w:eastAsia="Times New Roman" w:hAnsi="Consolas" w:cs="Times New Roman"/>
           <w:color w:val="D4D4D4"/>
           <w:sz w:val="21"/>
           <w:szCs w:val="21"/>
@@ -3102,7 +3226,7 @@
       </w:r>
       <w:r>
         <w:rPr>
-          <w:rFonts w:ascii="Arial" w:eastAsia="Times New Roman" w:hAnsi="Arial" w:cs="Arial"/>
+          <w:rFonts w:ascii="Consolas" w:eastAsia="Times New Roman" w:hAnsi="Consolas" w:cs="Times New Roman"/>
           <w:color w:val="DCDCAA"/>
           <w:sz w:val="21"/>
           <w:szCs w:val="21"/>
@@ -3112,7 +3236,7 @@
       </w:r>
       <w:r>
         <w:rPr>
-          <w:rFonts w:ascii="Arial" w:eastAsia="Times New Roman" w:hAnsi="Arial" w:cs="Arial"/>
+          <w:rFonts w:ascii="Consolas" w:eastAsia="Times New Roman" w:hAnsi="Consolas" w:cs="Times New Roman"/>
           <w:color w:val="D4D4D4"/>
           <w:sz w:val="21"/>
           <w:szCs w:val="21"/>
@@ -3124,18 +3248,18 @@
       <w:proofErr w:type="gramEnd"/>
       <w:r>
         <w:rPr>
-          <w:rFonts w:ascii="Arial" w:eastAsia="Times New Roman" w:hAnsi="Arial" w:cs="Arial"/>
+          <w:rFonts w:ascii="Consolas" w:eastAsia="Times New Roman" w:hAnsi="Consolas" w:cs="Times New Roman"/>
           <w:color w:val="9CDCFE"/>
           <w:sz w:val="21"/>
           <w:szCs w:val="21"/>
           <w:lang w:eastAsia="pt-BR"/>
         </w:rPr>
-        <w:t>economizarDinheiro</w:t>
+        <w:t>creditCard</w:t>
       </w:r>
       <w:proofErr w:type="spellEnd"/>
       <w:r>
         <w:rPr>
-          <w:rFonts w:ascii="Arial" w:eastAsia="Times New Roman" w:hAnsi="Arial" w:cs="Arial"/>
+          <w:rFonts w:ascii="Consolas" w:eastAsia="Times New Roman" w:hAnsi="Consolas" w:cs="Times New Roman"/>
           <w:color w:val="D4D4D4"/>
           <w:sz w:val="21"/>
           <w:szCs w:val="21"/>
@@ -3146,24 +3270,24 @@
       <w:proofErr w:type="spellStart"/>
       <w:r>
         <w:rPr>
-          <w:rFonts w:ascii="Arial" w:eastAsia="Times New Roman" w:hAnsi="Arial" w:cs="Arial"/>
+          <w:rFonts w:ascii="Consolas" w:eastAsia="Times New Roman" w:hAnsi="Consolas" w:cs="Times New Roman"/>
           <w:color w:val="9CDCFE"/>
           <w:sz w:val="21"/>
           <w:szCs w:val="21"/>
           <w:lang w:eastAsia="pt-BR"/>
         </w:rPr>
-        <w:t>juntarDinheiro</w:t>
+        <w:t>hasCredit</w:t>
       </w:r>
       <w:proofErr w:type="spellEnd"/>
       <w:r>
         <w:rPr>
-          <w:rFonts w:ascii="Arial" w:eastAsia="Times New Roman" w:hAnsi="Arial" w:cs="Arial"/>
-          <w:color w:val="D4D4D4"/>
-          <w:sz w:val="21"/>
-          <w:szCs w:val="21"/>
-          <w:lang w:eastAsia="pt-BR"/>
-        </w:rPr>
-        <w:t>)</w:t>
+          <w:rFonts w:ascii="Consolas" w:eastAsia="Times New Roman" w:hAnsi="Consolas" w:cs="Times New Roman"/>
+          <w:color w:val="D4D4D4"/>
+          <w:sz w:val="21"/>
+          <w:szCs w:val="21"/>
+          <w:lang w:eastAsia="pt-BR"/>
+        </w:rPr>
+        <w:t>);</w:t>
       </w:r>
     </w:p>
     <w:p>
@@ -3171,7 +3295,7 @@
         <w:shd w:val="clear" w:color="auto" w:fill="1E1E1E"/>
         <w:spacing w:after="0" w:line="285" w:lineRule="atLeast"/>
         <w:rPr>
-          <w:rFonts w:ascii="Arial" w:eastAsia="Times New Roman" w:hAnsi="Arial" w:cs="Arial"/>
+          <w:rFonts w:ascii="Consolas" w:eastAsia="Times New Roman" w:hAnsi="Consolas" w:cs="Times New Roman"/>
           <w:color w:val="D4D4D4"/>
           <w:sz w:val="21"/>
           <w:szCs w:val="21"/>
@@ -3184,27 +3308,27 @@
         <w:shd w:val="clear" w:color="auto" w:fill="1E1E1E"/>
         <w:spacing w:after="0" w:line="285" w:lineRule="atLeast"/>
         <w:rPr>
-          <w:rFonts w:ascii="Arial" w:eastAsia="Times New Roman" w:hAnsi="Arial" w:cs="Arial"/>
-          <w:color w:val="D4D4D4"/>
-          <w:sz w:val="21"/>
-          <w:szCs w:val="21"/>
-          <w:lang w:eastAsia="pt-BR"/>
-        </w:rPr>
-      </w:pPr>
-      <w:r>
-        <w:rPr>
-          <w:rFonts w:ascii="Arial" w:eastAsia="Times New Roman" w:hAnsi="Arial" w:cs="Arial"/>
-          <w:color w:val="D4D4D4"/>
-          <w:sz w:val="21"/>
-          <w:szCs w:val="21"/>
-          <w:lang w:eastAsia="pt-BR"/>
-        </w:rPr>
-        <w:t xml:space="preserve">        </w:t>
+          <w:rFonts w:ascii="Consolas" w:eastAsia="Times New Roman" w:hAnsi="Consolas" w:cs="Times New Roman"/>
+          <w:color w:val="D4D4D4"/>
+          <w:sz w:val="21"/>
+          <w:szCs w:val="21"/>
+          <w:lang w:eastAsia="pt-BR"/>
+        </w:rPr>
+      </w:pPr>
+      <w:r>
+        <w:rPr>
+          <w:rFonts w:ascii="Consolas" w:eastAsia="Times New Roman" w:hAnsi="Consolas" w:cs="Times New Roman"/>
+          <w:color w:val="569CD6"/>
+          <w:sz w:val="21"/>
+          <w:szCs w:val="21"/>
+          <w:lang w:eastAsia="pt-BR"/>
+        </w:rPr>
+        <w:t xml:space="preserve">    </w:t>
       </w:r>
       <w:proofErr w:type="spellStart"/>
       <w:r>
         <w:rPr>
-          <w:rFonts w:ascii="Arial" w:eastAsia="Times New Roman" w:hAnsi="Arial" w:cs="Arial"/>
+          <w:rFonts w:ascii="Consolas" w:eastAsia="Times New Roman" w:hAnsi="Consolas" w:cs="Times New Roman"/>
           <w:color w:val="569CD6"/>
           <w:sz w:val="21"/>
           <w:szCs w:val="21"/>
@@ -3215,7 +3339,7 @@
       <w:proofErr w:type="spellEnd"/>
       <w:r>
         <w:rPr>
-          <w:rFonts w:ascii="Arial" w:eastAsia="Times New Roman" w:hAnsi="Arial" w:cs="Arial"/>
+          <w:rFonts w:ascii="Consolas" w:eastAsia="Times New Roman" w:hAnsi="Consolas" w:cs="Times New Roman"/>
           <w:color w:val="D4D4D4"/>
           <w:sz w:val="21"/>
           <w:szCs w:val="21"/>
@@ -3226,18 +3350,18 @@
       <w:proofErr w:type="spellStart"/>
       <w:r>
         <w:rPr>
-          <w:rFonts w:ascii="Arial" w:eastAsia="Times New Roman" w:hAnsi="Arial" w:cs="Arial"/>
+          <w:rFonts w:ascii="Consolas" w:eastAsia="Times New Roman" w:hAnsi="Consolas" w:cs="Times New Roman"/>
           <w:color w:val="9CDCFE"/>
           <w:sz w:val="21"/>
           <w:szCs w:val="21"/>
           <w:lang w:eastAsia="pt-BR"/>
         </w:rPr>
-        <w:t>guardarPoupanca</w:t>
+        <w:t>saveMoney</w:t>
       </w:r>
       <w:proofErr w:type="spellEnd"/>
       <w:r>
         <w:rPr>
-          <w:rFonts w:ascii="Arial" w:eastAsia="Times New Roman" w:hAnsi="Arial" w:cs="Arial"/>
+          <w:rFonts w:ascii="Consolas" w:eastAsia="Times New Roman" w:hAnsi="Consolas" w:cs="Times New Roman"/>
           <w:color w:val="D4D4D4"/>
           <w:sz w:val="21"/>
           <w:szCs w:val="21"/>
@@ -3245,15 +3369,27 @@
         </w:rPr>
         <w:t xml:space="preserve"> = </w:t>
       </w:r>
-      <w:r>
-        <w:rPr>
-          <w:rFonts w:ascii="Arial" w:eastAsia="Times New Roman" w:hAnsi="Arial" w:cs="Arial"/>
+      <w:proofErr w:type="spellStart"/>
+      <w:r>
+        <w:rPr>
+          <w:rFonts w:ascii="Consolas" w:eastAsia="Times New Roman" w:hAnsi="Consolas" w:cs="Times New Roman"/>
           <w:color w:val="569CD6"/>
           <w:sz w:val="21"/>
           <w:szCs w:val="21"/>
           <w:lang w:eastAsia="pt-BR"/>
         </w:rPr>
-        <w:t>false</w:t>
+        <w:t>true</w:t>
+      </w:r>
+      <w:proofErr w:type="spellEnd"/>
+      <w:r>
+        <w:rPr>
+          <w:rFonts w:ascii="Consolas" w:eastAsia="Times New Roman" w:hAnsi="Consolas" w:cs="Times New Roman"/>
+          <w:color w:val="D4D4D4"/>
+          <w:sz w:val="21"/>
+          <w:szCs w:val="21"/>
+          <w:lang w:eastAsia="pt-BR"/>
+        </w:rPr>
+        <w:t>;</w:t>
       </w:r>
     </w:p>
     <w:p>
@@ -3261,27 +3397,27 @@
         <w:shd w:val="clear" w:color="auto" w:fill="1E1E1E"/>
         <w:spacing w:after="0" w:line="285" w:lineRule="atLeast"/>
         <w:rPr>
-          <w:rFonts w:ascii="Arial" w:eastAsia="Times New Roman" w:hAnsi="Arial" w:cs="Arial"/>
-          <w:color w:val="D4D4D4"/>
-          <w:sz w:val="21"/>
-          <w:szCs w:val="21"/>
-          <w:lang w:eastAsia="pt-BR"/>
-        </w:rPr>
-      </w:pPr>
-      <w:r>
-        <w:rPr>
-          <w:rFonts w:ascii="Arial" w:eastAsia="Times New Roman" w:hAnsi="Arial" w:cs="Arial"/>
-          <w:color w:val="D4D4D4"/>
-          <w:sz w:val="21"/>
-          <w:szCs w:val="21"/>
-          <w:lang w:eastAsia="pt-BR"/>
-        </w:rPr>
-        <w:t xml:space="preserve">        </w:t>
+          <w:rFonts w:ascii="Consolas" w:eastAsia="Times New Roman" w:hAnsi="Consolas" w:cs="Times New Roman"/>
+          <w:color w:val="D4D4D4"/>
+          <w:sz w:val="21"/>
+          <w:szCs w:val="21"/>
+          <w:lang w:eastAsia="pt-BR"/>
+        </w:rPr>
+      </w:pPr>
+      <w:r>
+        <w:rPr>
+          <w:rFonts w:ascii="Consolas" w:eastAsia="Times New Roman" w:hAnsi="Consolas" w:cs="Times New Roman"/>
+          <w:color w:val="569CD6"/>
+          <w:sz w:val="21"/>
+          <w:szCs w:val="21"/>
+          <w:lang w:eastAsia="pt-BR"/>
+        </w:rPr>
+        <w:t xml:space="preserve">    </w:t>
       </w:r>
       <w:proofErr w:type="spellStart"/>
       <w:r>
         <w:rPr>
-          <w:rFonts w:ascii="Arial" w:eastAsia="Times New Roman" w:hAnsi="Arial" w:cs="Arial"/>
+          <w:rFonts w:ascii="Consolas" w:eastAsia="Times New Roman" w:hAnsi="Consolas" w:cs="Times New Roman"/>
           <w:color w:val="569CD6"/>
           <w:sz w:val="21"/>
           <w:szCs w:val="21"/>
@@ -3292,7 +3428,7 @@
       <w:proofErr w:type="spellEnd"/>
       <w:r>
         <w:rPr>
-          <w:rFonts w:ascii="Arial" w:eastAsia="Times New Roman" w:hAnsi="Arial" w:cs="Arial"/>
+          <w:rFonts w:ascii="Consolas" w:eastAsia="Times New Roman" w:hAnsi="Consolas" w:cs="Times New Roman"/>
           <w:color w:val="D4D4D4"/>
           <w:sz w:val="21"/>
           <w:szCs w:val="21"/>
@@ -3303,18 +3439,18 @@
       <w:proofErr w:type="spellStart"/>
       <w:r>
         <w:rPr>
-          <w:rFonts w:ascii="Arial" w:eastAsia="Times New Roman" w:hAnsi="Arial" w:cs="Arial"/>
+          <w:rFonts w:ascii="Consolas" w:eastAsia="Times New Roman" w:hAnsi="Consolas" w:cs="Times New Roman"/>
           <w:color w:val="9CDCFE"/>
           <w:sz w:val="21"/>
           <w:szCs w:val="21"/>
           <w:lang w:eastAsia="pt-BR"/>
         </w:rPr>
-        <w:t>pegarEmprestimo</w:t>
+        <w:t>getLoan</w:t>
       </w:r>
       <w:proofErr w:type="spellEnd"/>
       <w:r>
         <w:rPr>
-          <w:rFonts w:ascii="Arial" w:eastAsia="Times New Roman" w:hAnsi="Arial" w:cs="Arial"/>
+          <w:rFonts w:ascii="Consolas" w:eastAsia="Times New Roman" w:hAnsi="Consolas" w:cs="Times New Roman"/>
           <w:color w:val="D4D4D4"/>
           <w:sz w:val="21"/>
           <w:szCs w:val="21"/>
@@ -3325,7 +3461,7 @@
       <w:proofErr w:type="spellStart"/>
       <w:r>
         <w:rPr>
-          <w:rFonts w:ascii="Arial" w:eastAsia="Times New Roman" w:hAnsi="Arial" w:cs="Arial"/>
+          <w:rFonts w:ascii="Consolas" w:eastAsia="Times New Roman" w:hAnsi="Consolas" w:cs="Times New Roman"/>
           <w:color w:val="569CD6"/>
           <w:sz w:val="21"/>
           <w:szCs w:val="21"/>
@@ -3334,56 +3470,56 @@
         <w:t>true</w:t>
       </w:r>
       <w:proofErr w:type="spellEnd"/>
+      <w:r>
+        <w:rPr>
+          <w:rFonts w:ascii="Consolas" w:eastAsia="Times New Roman" w:hAnsi="Consolas" w:cs="Times New Roman"/>
+          <w:color w:val="D4D4D4"/>
+          <w:sz w:val="21"/>
+          <w:szCs w:val="21"/>
+          <w:lang w:eastAsia="pt-BR"/>
+        </w:rPr>
+        <w:t>;</w:t>
+      </w:r>
     </w:p>
     <w:p>
       <w:pPr>
         <w:shd w:val="clear" w:color="auto" w:fill="1E1E1E"/>
         <w:spacing w:after="0" w:line="285" w:lineRule="atLeast"/>
         <w:rPr>
-          <w:rFonts w:ascii="Arial" w:eastAsia="Times New Roman" w:hAnsi="Arial" w:cs="Arial"/>
-          <w:color w:val="D4D4D4"/>
-          <w:sz w:val="21"/>
-          <w:szCs w:val="21"/>
-          <w:lang w:eastAsia="pt-BR"/>
-        </w:rPr>
-      </w:pPr>
-      <w:r>
-        <w:rPr>
-          <w:rFonts w:ascii="Arial" w:eastAsia="Times New Roman" w:hAnsi="Arial" w:cs="Arial"/>
-          <w:color w:val="D4D4D4"/>
-          <w:sz w:val="21"/>
-          <w:szCs w:val="21"/>
-          <w:lang w:eastAsia="pt-BR"/>
-        </w:rPr>
-        <w:t xml:space="preserve">        </w:t>
-      </w:r>
+          <w:rFonts w:ascii="Consolas" w:eastAsia="Times New Roman" w:hAnsi="Consolas" w:cs="Times New Roman"/>
+          <w:color w:val="D4D4D4"/>
+          <w:sz w:val="21"/>
+          <w:szCs w:val="21"/>
+          <w:lang w:eastAsia="pt-BR"/>
+        </w:rPr>
+      </w:pPr>
     </w:p>
     <w:p>
       <w:pPr>
         <w:shd w:val="clear" w:color="auto" w:fill="1E1E1E"/>
         <w:spacing w:after="0" w:line="285" w:lineRule="atLeast"/>
         <w:rPr>
-          <w:rFonts w:ascii="Arial" w:eastAsia="Times New Roman" w:hAnsi="Arial" w:cs="Arial"/>
-          <w:color w:val="D4D4D4"/>
-          <w:sz w:val="21"/>
-          <w:szCs w:val="21"/>
-          <w:lang w:eastAsia="pt-BR"/>
-        </w:rPr>
-      </w:pPr>
-      <w:r>
-        <w:rPr>
-          <w:rFonts w:ascii="Arial" w:eastAsia="Times New Roman" w:hAnsi="Arial" w:cs="Arial"/>
-          <w:color w:val="D4D4D4"/>
-          <w:sz w:val="21"/>
-          <w:szCs w:val="21"/>
-          <w:lang w:eastAsia="pt-BR"/>
-        </w:rPr>
-        <w:t xml:space="preserve">        </w:t>
+          <w:rFonts w:ascii="Consolas" w:eastAsia="Times New Roman" w:hAnsi="Consolas" w:cs="Times New Roman"/>
+          <w:color w:val="D4D4D4"/>
+          <w:sz w:val="21"/>
+          <w:szCs w:val="21"/>
+          <w:lang w:eastAsia="pt-BR"/>
+        </w:rPr>
+      </w:pPr>
+      <w:r>
+        <w:rPr>
+          <w:rFonts w:ascii="Consolas" w:eastAsia="Times New Roman" w:hAnsi="Consolas" w:cs="Times New Roman"/>
+          <w:color w:val="9CDCFE"/>
+          <w:sz w:val="21"/>
+          <w:szCs w:val="21"/>
+          <w:lang w:eastAsia="pt-BR"/>
+        </w:rPr>
+        <w:t xml:space="preserve">    </w:t>
       </w:r>
       <w:proofErr w:type="gramStart"/>
       <w:r>
         <w:rPr>
-          <w:rFonts w:ascii="Arial" w:eastAsia="Times New Roman" w:hAnsi="Arial" w:cs="Arial"/>
+          <w:rFonts w:ascii="Consolas" w:eastAsia="Times New Roman" w:hAnsi="Consolas" w:cs="Times New Roman"/>
           <w:color w:val="9CDCFE"/>
           <w:sz w:val="21"/>
           <w:szCs w:val="21"/>
@@ -3393,7 +3529,7 @@
       </w:r>
       <w:r>
         <w:rPr>
-          <w:rFonts w:ascii="Arial" w:eastAsia="Times New Roman" w:hAnsi="Arial" w:cs="Arial"/>
+          <w:rFonts w:ascii="Consolas" w:eastAsia="Times New Roman" w:hAnsi="Consolas" w:cs="Times New Roman"/>
           <w:color w:val="D4D4D4"/>
           <w:sz w:val="21"/>
           <w:szCs w:val="21"/>
@@ -3403,7 +3539,7 @@
       </w:r>
       <w:r>
         <w:rPr>
-          <w:rFonts w:ascii="Arial" w:eastAsia="Times New Roman" w:hAnsi="Arial" w:cs="Arial"/>
+          <w:rFonts w:ascii="Consolas" w:eastAsia="Times New Roman" w:hAnsi="Consolas" w:cs="Times New Roman"/>
           <w:color w:val="DCDCAA"/>
           <w:sz w:val="21"/>
           <w:szCs w:val="21"/>
@@ -3413,7 +3549,7 @@
       </w:r>
       <w:r>
         <w:rPr>
-          <w:rFonts w:ascii="Arial" w:eastAsia="Times New Roman" w:hAnsi="Arial" w:cs="Arial"/>
+          <w:rFonts w:ascii="Consolas" w:eastAsia="Times New Roman" w:hAnsi="Consolas" w:cs="Times New Roman"/>
           <w:color w:val="D4D4D4"/>
           <w:sz w:val="21"/>
           <w:szCs w:val="21"/>
@@ -3425,18 +3561,18 @@
       <w:proofErr w:type="gramEnd"/>
       <w:r>
         <w:rPr>
-          <w:rFonts w:ascii="Arial" w:eastAsia="Times New Roman" w:hAnsi="Arial" w:cs="Arial"/>
+          <w:rFonts w:ascii="Consolas" w:eastAsia="Times New Roman" w:hAnsi="Consolas" w:cs="Times New Roman"/>
           <w:color w:val="9CDCFE"/>
           <w:sz w:val="21"/>
           <w:szCs w:val="21"/>
           <w:lang w:eastAsia="pt-BR"/>
         </w:rPr>
-        <w:t>guardarPoupanca</w:t>
+        <w:t>saveMoney</w:t>
       </w:r>
       <w:proofErr w:type="spellEnd"/>
       <w:r>
         <w:rPr>
-          <w:rFonts w:ascii="Arial" w:eastAsia="Times New Roman" w:hAnsi="Arial" w:cs="Arial"/>
+          <w:rFonts w:ascii="Consolas" w:eastAsia="Times New Roman" w:hAnsi="Consolas" w:cs="Times New Roman"/>
           <w:color w:val="D4D4D4"/>
           <w:sz w:val="21"/>
           <w:szCs w:val="21"/>
@@ -3447,124 +3583,24 @@
       <w:proofErr w:type="spellStart"/>
       <w:r>
         <w:rPr>
-          <w:rFonts w:ascii="Arial" w:eastAsia="Times New Roman" w:hAnsi="Arial" w:cs="Arial"/>
+          <w:rFonts w:ascii="Consolas" w:eastAsia="Times New Roman" w:hAnsi="Consolas" w:cs="Times New Roman"/>
           <w:color w:val="9CDCFE"/>
           <w:sz w:val="21"/>
           <w:szCs w:val="21"/>
           <w:lang w:eastAsia="pt-BR"/>
         </w:rPr>
-        <w:t>pegarEmprestimo</w:t>
+        <w:t>getLoan</w:t>
       </w:r>
       <w:proofErr w:type="spellEnd"/>
       <w:r>
         <w:rPr>
-          <w:rFonts w:ascii="Arial" w:eastAsia="Times New Roman" w:hAnsi="Arial" w:cs="Arial"/>
-          <w:color w:val="D4D4D4"/>
-          <w:sz w:val="21"/>
-          <w:szCs w:val="21"/>
-          <w:lang w:eastAsia="pt-BR"/>
-        </w:rPr>
-        <w:t>)</w:t>
-      </w:r>
-    </w:p>
-    <w:p>
-      <w:pPr>
-        <w:shd w:val="clear" w:color="auto" w:fill="1E1E1E"/>
-        <w:spacing w:after="0" w:line="285" w:lineRule="atLeast"/>
-        <w:rPr>
-          <w:rFonts w:ascii="Arial" w:eastAsia="Times New Roman" w:hAnsi="Arial" w:cs="Arial"/>
-          <w:color w:val="D4D4D4"/>
-          <w:sz w:val="21"/>
-          <w:szCs w:val="21"/>
-          <w:lang w:eastAsia="pt-BR"/>
-        </w:rPr>
-      </w:pPr>
-    </w:p>
-    <w:p>
-      <w:pPr>
-        <w:shd w:val="clear" w:color="auto" w:fill="1E1E1E"/>
-        <w:spacing w:after="0" w:line="285" w:lineRule="atLeast"/>
-        <w:rPr>
-          <w:rFonts w:ascii="Arial" w:eastAsia="Times New Roman" w:hAnsi="Arial" w:cs="Arial"/>
-          <w:color w:val="D4D4D4"/>
-          <w:sz w:val="21"/>
-          <w:szCs w:val="21"/>
-          <w:lang w:eastAsia="pt-BR"/>
-        </w:rPr>
-      </w:pPr>
-      <w:r>
-        <w:rPr>
-          <w:rFonts w:ascii="Arial" w:eastAsia="Times New Roman" w:hAnsi="Arial" w:cs="Arial"/>
-          <w:color w:val="D4D4D4"/>
-          <w:sz w:val="21"/>
-          <w:szCs w:val="21"/>
-          <w:lang w:eastAsia="pt-BR"/>
-        </w:rPr>
-        <w:t xml:space="preserve">        </w:t>
-      </w:r>
-      <w:r>
-        <w:rPr>
-          <w:rFonts w:ascii="Arial" w:eastAsia="Times New Roman" w:hAnsi="Arial" w:cs="Arial"/>
-          <w:color w:val="9CDCFE"/>
-          <w:sz w:val="21"/>
-          <w:szCs w:val="21"/>
-          <w:lang w:eastAsia="pt-BR"/>
-        </w:rPr>
-        <w:t>console</w:t>
-      </w:r>
-      <w:r>
-        <w:rPr>
-          <w:rFonts w:ascii="Arial" w:eastAsia="Times New Roman" w:hAnsi="Arial" w:cs="Arial"/>
-          <w:color w:val="D4D4D4"/>
-          <w:sz w:val="21"/>
-          <w:szCs w:val="21"/>
-          <w:lang w:eastAsia="pt-BR"/>
-        </w:rPr>
-        <w:t>.</w:t>
-      </w:r>
-      <w:r>
-        <w:rPr>
-          <w:rFonts w:ascii="Arial" w:eastAsia="Times New Roman" w:hAnsi="Arial" w:cs="Arial"/>
-          <w:color w:val="DCDCAA"/>
-          <w:sz w:val="21"/>
-          <w:szCs w:val="21"/>
-          <w:lang w:eastAsia="pt-BR"/>
-        </w:rPr>
-        <w:t>log</w:t>
-      </w:r>
-      <w:proofErr w:type="gramStart"/>
-      <w:r>
-        <w:rPr>
-          <w:rFonts w:ascii="Arial" w:eastAsia="Times New Roman" w:hAnsi="Arial" w:cs="Arial"/>
-          <w:color w:val="D4D4D4"/>
-          <w:sz w:val="21"/>
-          <w:szCs w:val="21"/>
-          <w:lang w:eastAsia="pt-BR"/>
-        </w:rPr>
-        <w:t>(!</w:t>
-      </w:r>
-      <w:proofErr w:type="spellStart"/>
-      <w:r>
-        <w:rPr>
-          <w:rFonts w:ascii="Arial" w:eastAsia="Times New Roman" w:hAnsi="Arial" w:cs="Arial"/>
-          <w:color w:val="9CDCFE"/>
-          <w:sz w:val="21"/>
-          <w:szCs w:val="21"/>
-          <w:lang w:eastAsia="pt-BR"/>
-        </w:rPr>
-        <w:t>guardarPoupanca</w:t>
-      </w:r>
-      <w:proofErr w:type="spellEnd"/>
-      <w:proofErr w:type="gramEnd"/>
-      <w:r>
-        <w:rPr>
-          <w:rFonts w:ascii="Arial" w:eastAsia="Times New Roman" w:hAnsi="Arial" w:cs="Arial"/>
-          <w:color w:val="9CDCFE"/>
-          <w:sz w:val="21"/>
-          <w:szCs w:val="21"/>
-          <w:lang w:eastAsia="pt-BR"/>
-        </w:rPr>
-        <w:t>)</w:t>
+          <w:rFonts w:ascii="Consolas" w:eastAsia="Times New Roman" w:hAnsi="Consolas" w:cs="Times New Roman"/>
+          <w:color w:val="D4D4D4"/>
+          <w:sz w:val="21"/>
+          <w:szCs w:val="21"/>
+          <w:lang w:eastAsia="pt-BR"/>
+        </w:rPr>
+        <w:t>);</w:t>
       </w:r>
     </w:p>
     <w:p>
@@ -10774,16 +10810,8 @@
               <w:rPr>
                 <w:rFonts w:ascii="Arial" w:hAnsi="Arial" w:cs="Arial"/>
               </w:rPr>
-              <w:t>, -</w:t>
-            </w:r>
-            <w:proofErr w:type="spellStart"/>
-            <w:r>
-              <w:rPr>
-                <w:rFonts w:ascii="Arial" w:hAnsi="Arial" w:cs="Arial"/>
-              </w:rPr>
-              <w:t>Infinity</w:t>
-            </w:r>
-            <w:proofErr w:type="spellEnd"/>
+              <w:t>, -Infinity</w:t>
+            </w:r>
           </w:p>
         </w:tc>
         <w:tc>

</xml_diff>